<commit_message>
Updated files with repository link
</commit_message>
<xml_diff>
--- a/Module_8/Acheampong_Movies_UpdatesDeletes.docx
+++ b/Module_8/Acheampong_Movies_UpdatesDeletes.docx
@@ -56,6 +56,29 @@
         </w:rPr>
         <w:t>Assignment No.: Movies – Update &amp; Deletes</w:t>
       </w:r>
+    </w:p>
+    <w:p>
+      <w:pPr>
+        <w:spacing w:line="360" w:lineRule="auto"/>
+        <w:rPr>
+          <w:rFonts w:ascii="Times New Roman" w:hAnsi="Times New Roman" w:cs="Times New Roman"/>
+        </w:rPr>
+      </w:pPr>
+      <w:r>
+        <w:rPr>
+          <w:rFonts w:ascii="Times New Roman" w:hAnsi="Times New Roman" w:cs="Times New Roman"/>
+        </w:rPr>
+        <w:t xml:space="preserve">GitHub Link: </w:t>
+      </w:r>
+      <w:hyperlink r:id="rId4" w:history="1">
+        <w:r>
+          <w:rPr>
+            <w:rStyle w:val="Hyperlink"/>
+            <w:rFonts w:ascii="Times New Roman" w:hAnsi="Times New Roman" w:cs="Times New Roman"/>
+          </w:rPr>
+          <w:t>https://github.com/dboat10/csd-310.git</w:t>
+        </w:r>
+      </w:hyperlink>
     </w:p>
     <w:p>
       <w:pPr>
@@ -107,7 +130,7 @@
                     <pic:cNvPicPr/>
                   </pic:nvPicPr>
                   <pic:blipFill>
-                    <a:blip r:embed="rId4" cstate="print">
+                    <a:blip r:embed="rId5" cstate="print">
                       <a:extLst>
                         <a:ext uri="{28A0092B-C50C-407E-A947-70E740481C1C}">
                           <a14:useLocalDpi xmlns:a14="http://schemas.microsoft.com/office/drawing/2010/main" val="0"/>
@@ -168,6 +191,7 @@
           <w:rFonts w:ascii="Times New Roman" w:hAnsi="Times New Roman" w:cs="Times New Roman"/>
           <w:noProof/>
         </w:rPr>
+        <w:lastRenderedPageBreak/>
         <w:drawing>
           <wp:inline distT="0" distB="0" distL="0" distR="0" wp14:anchorId="3D7E898B" wp14:editId="66A287D6">
             <wp:extent cx="2175029" cy="3482937"/>
@@ -184,7 +208,7 @@
                     <pic:cNvPicPr/>
                   </pic:nvPicPr>
                   <pic:blipFill>
-                    <a:blip r:embed="rId5" cstate="print">
+                    <a:blip r:embed="rId6" cstate="print">
                       <a:extLst>
                         <a:ext uri="{28A0092B-C50C-407E-A947-70E740481C1C}">
                           <a14:useLocalDpi xmlns:a14="http://schemas.microsoft.com/office/drawing/2010/main" val="0"/>
@@ -222,7 +246,6 @@
         <w:rPr>
           <w:rFonts w:ascii="Times New Roman" w:hAnsi="Times New Roman" w:cs="Times New Roman"/>
         </w:rPr>
-        <w:lastRenderedPageBreak/>
         <w:t>AFTER UPDATE</w:t>
       </w:r>
     </w:p>
@@ -254,7 +277,7 @@
                     <pic:cNvPicPr/>
                   </pic:nvPicPr>
                   <pic:blipFill>
-                    <a:blip r:embed="rId6" cstate="print">
+                    <a:blip r:embed="rId7" cstate="print">
                       <a:extLst>
                         <a:ext uri="{28A0092B-C50C-407E-A947-70E740481C1C}">
                           <a14:useLocalDpi xmlns:a14="http://schemas.microsoft.com/office/drawing/2010/main" val="0"/>
@@ -315,6 +338,7 @@
           <w:rFonts w:ascii="Times New Roman" w:hAnsi="Times New Roman" w:cs="Times New Roman"/>
           <w:noProof/>
         </w:rPr>
+        <w:lastRenderedPageBreak/>
         <w:drawing>
           <wp:inline distT="0" distB="0" distL="0" distR="0" wp14:anchorId="415A0714" wp14:editId="28B20816">
             <wp:extent cx="3062796" cy="4007399"/>
@@ -331,7 +355,7 @@
                     <pic:cNvPicPr/>
                   </pic:nvPicPr>
                   <pic:blipFill>
-                    <a:blip r:embed="rId7">
+                    <a:blip r:embed="rId8">
                       <a:extLst>
                         <a:ext uri="{28A0092B-C50C-407E-A947-70E740481C1C}">
                           <a14:useLocalDpi xmlns:a14="http://schemas.microsoft.com/office/drawing/2010/main" val="0"/>
@@ -790,6 +814,29 @@
     <w:semiHidden/>
     <w:unhideWhenUsed/>
   </w:style>
+  <w:style w:type="character" w:styleId="Hyperlink">
+    <w:name w:val="Hyperlink"/>
+    <w:basedOn w:val="DefaultParagraphFont"/>
+    <w:uiPriority w:val="99"/>
+    <w:unhideWhenUsed/>
+    <w:rsid w:val="001536F8"/>
+    <w:rPr>
+      <w:color w:val="0563C1" w:themeColor="hyperlink"/>
+      <w:u w:val="single"/>
+    </w:rPr>
+  </w:style>
+  <w:style w:type="character" w:styleId="UnresolvedMention">
+    <w:name w:val="Unresolved Mention"/>
+    <w:basedOn w:val="DefaultParagraphFont"/>
+    <w:uiPriority w:val="99"/>
+    <w:semiHidden/>
+    <w:unhideWhenUsed/>
+    <w:rsid w:val="001536F8"/>
+    <w:rPr>
+      <w:color w:val="605E5C"/>
+      <w:shd w:val="clear" w:color="auto" w:fill="E1DFDD"/>
+    </w:rPr>
+  </w:style>
 </w:styles>
 </file>
 

</xml_diff>